<commit_message>
Added HW4 and modified HW2/3
</commit_message>
<xml_diff>
--- a/week1/HW2.docx
+++ b/week1/HW2.docx
@@ -89,13 +89,24 @@
         <w:t xml:space="preserve"> blockchain continued as </w:t>
       </w:r>
       <w:r>
-        <w:t xml:space="preserve">Ethereum </w:t>
-      </w:r>
-      <w:r>
-        <w:t>Classic</w:t>
+        <w:t>Ethereum Classic</w:t>
       </w:r>
       <w:r>
         <w:t>.</w:t>
+      </w:r>
+    </w:p>
+    <w:p>
+      <w:pPr>
+        <w:spacing w:before="100" w:beforeAutospacing="1" w:after="100" w:afterAutospacing="1"/>
+        <w:rPr>
+          <w:rFonts w:ascii="Times New Roman" w:eastAsia="Times New Roman" w:hAnsi="Times New Roman" w:cs="Times New Roman"/>
+        </w:rPr>
+      </w:pPr>
+      <w:r>
+        <w:rPr>
+          <w:rFonts w:ascii="Times New Roman" w:eastAsia="Times New Roman" w:hAnsi="Times New Roman" w:cs="Times New Roman"/>
+        </w:rPr>
+        <w:t>0x4fc1580e7f66c58b7c26881cce0aab9c3509afe6e507527f30566fbf8039bcd0</w:t>
       </w:r>
     </w:p>
     <w:p>
@@ -110,66 +121,19 @@
           <w:rFonts w:ascii="Times New Roman" w:eastAsia="Times New Roman" w:hAnsi="Times New Roman" w:cs="Times New Roman"/>
         </w:rPr>
       </w:pPr>
-    </w:p>
-    <w:p>
-      <w:pPr>
-        <w:spacing w:before="100" w:beforeAutospacing="1" w:after="100" w:afterAutospacing="1"/>
-        <w:rPr>
-          <w:rFonts w:ascii="Times New Roman" w:eastAsia="Times New Roman" w:hAnsi="Times New Roman" w:cs="Times New Roman"/>
-        </w:rPr>
-      </w:pPr>
-      <w:r>
-        <w:rPr>
-          <w:rFonts w:ascii="Times New Roman" w:eastAsia="Times New Roman" w:hAnsi="Times New Roman" w:cs="Times New Roman"/>
-        </w:rPr>
-        <w:t>0x4fc1580e7f66c58b7c26881cce0aab9c3509afe6e507527f30566fbf8039bcd0</w:t>
-      </w:r>
-    </w:p>
-    <w:p>
-      <w:pPr>
-        <w:pStyle w:val="ListParagraph"/>
-        <w:numPr>
-          <w:ilvl w:val="0"/>
-          <w:numId w:val="4"/>
-        </w:numPr>
-        <w:spacing w:before="100" w:beforeAutospacing="1" w:after="100" w:afterAutospacing="1"/>
-        <w:rPr>
-          <w:rFonts w:ascii="Times New Roman" w:eastAsia="Times New Roman" w:hAnsi="Times New Roman" w:cs="Times New Roman"/>
-        </w:rPr>
-      </w:pPr>
-      <w:r>
-        <w:rPr>
-          <w:rFonts w:ascii="Times New Roman" w:eastAsia="Times New Roman" w:hAnsi="Times New Roman" w:cs="Times New Roman"/>
-        </w:rPr>
-        <w:t xml:space="preserve">From </w:t>
-      </w:r>
       <w:proofErr w:type="spellStart"/>
       <w:r>
         <w:rPr>
           <w:rFonts w:ascii="Times New Roman" w:eastAsia="Times New Roman" w:hAnsi="Times New Roman" w:cs="Times New Roman"/>
         </w:rPr>
-        <w:t>uniswap</w:t>
+        <w:t>Uniswap</w:t>
       </w:r>
       <w:proofErr w:type="spellEnd"/>
       <w:r>
         <w:rPr>
           <w:rFonts w:ascii="Times New Roman" w:eastAsia="Times New Roman" w:hAnsi="Times New Roman" w:cs="Times New Roman"/>
         </w:rPr>
-        <w:t xml:space="preserve"> deployer 2 to </w:t>
-      </w:r>
-      <w:proofErr w:type="spellStart"/>
-      <w:r>
-        <w:rPr>
-          <w:rFonts w:ascii="Times New Roman" w:eastAsia="Times New Roman" w:hAnsi="Times New Roman" w:cs="Times New Roman"/>
-        </w:rPr>
-        <w:t>uniswap</w:t>
-      </w:r>
-      <w:proofErr w:type="spellEnd"/>
-      <w:r>
-        <w:rPr>
-          <w:rFonts w:ascii="Times New Roman" w:eastAsia="Times New Roman" w:hAnsi="Times New Roman" w:cs="Times New Roman"/>
-        </w:rPr>
-        <w:t xml:space="preserve"> v2 router 2</w:t>
+        <w:t xml:space="preserve"> upgrade to UniswapV2</w:t>
       </w:r>
     </w:p>
     <w:p>
@@ -296,10 +260,7 @@
         <w:t xml:space="preserve">) of wad </w:t>
       </w:r>
       <w:r>
-        <w:t>96942062859278579158967305</w:t>
-      </w:r>
-      <w:r>
-        <w:t>. (Conversion rate?)</w:t>
+        <w:t>96942062859278579158967305. (Conversion rate?)</w:t>
       </w:r>
     </w:p>
     <w:p>
@@ -384,24 +345,14 @@
           <w:rFonts w:ascii="Times New Roman" w:eastAsia="Times New Roman" w:hAnsi="Times New Roman" w:cs="Times New Roman"/>
         </w:rPr>
       </w:pPr>
-      <w:r>
-        <w:fldChar w:fldCharType="begin"/>
-      </w:r>
-      <w:r>
-        <w:instrText xml:space="preserve"> HYPERLINK "https://etherscan.io/address/0x00000000219ab540356cbb839cbe05303d7705fa" </w:instrText>
-      </w:r>
-      <w:r>
-        <w:fldChar w:fldCharType="separate"/>
-      </w:r>
-      <w:r>
-        <w:rPr>
-          <w:rStyle w:val="Hyperlink"/>
-        </w:rPr>
-        <w:t>0x00000000219ab540356cbb839cbe05303d7705fa</w:t>
-      </w:r>
-      <w:r>
-        <w:fldChar w:fldCharType="end"/>
-      </w:r>
+      <w:hyperlink r:id="rId6" w:history="1">
+        <w:r>
+          <w:rPr>
+            <w:rStyle w:val="Hyperlink"/>
+          </w:rPr>
+          <w:t>0x00000000219ab540356cbb839cbe05303d7705fa</w:t>
+        </w:r>
+      </w:hyperlink>
     </w:p>
     <w:p>
       <w:pPr>
@@ -470,7 +421,13 @@
         <w:rPr>
           <w:rFonts w:ascii="Times New Roman" w:eastAsia="Times New Roman" w:hAnsi="Times New Roman" w:cs="Times New Roman"/>
         </w:rPr>
-        <w:t>Validator?</w:t>
+        <w:t>V</w:t>
+      </w:r>
+      <w:r>
+        <w:rPr>
+          <w:rFonts w:ascii="Times New Roman" w:eastAsia="Times New Roman" w:hAnsi="Times New Roman" w:cs="Times New Roman"/>
+        </w:rPr>
+        <w:t>B’s account</w:t>
       </w:r>
     </w:p>
     <w:p>
@@ -532,40 +489,7 @@
         <w:rPr>
           <w:rFonts w:ascii="Times New Roman" w:eastAsia="Times New Roman" w:hAnsi="Times New Roman" w:cs="Times New Roman"/>
         </w:rPr>
-        <w:lastRenderedPageBreak/>
         <w:t xml:space="preserve">Using </w:t>
-      </w:r>
-      <w:hyperlink r:id="rId6" w:history="1">
-        <w:r>
-          <w:rPr>
-            <w:rFonts w:ascii="Times New Roman" w:eastAsia="Times New Roman" w:hAnsi="Times New Roman" w:cs="Times New Roman"/>
-            <w:color w:val="0000FF"/>
-            <w:u w:val="single"/>
-          </w:rPr>
-          <w:t>rem</w:t>
-        </w:r>
-        <w:r>
-          <w:rPr>
-            <w:rFonts w:ascii="Times New Roman" w:eastAsia="Times New Roman" w:hAnsi="Times New Roman" w:cs="Times New Roman"/>
-            <w:color w:val="0000FF"/>
-            <w:u w:val="single"/>
-          </w:rPr>
-          <w:t>i</w:t>
-        </w:r>
-        <w:r>
-          <w:rPr>
-            <w:rFonts w:ascii="Times New Roman" w:eastAsia="Times New Roman" w:hAnsi="Times New Roman" w:cs="Times New Roman"/>
-            <w:color w:val="0000FF"/>
-            <w:u w:val="single"/>
-          </w:rPr>
-          <w:t>x</w:t>
-        </w:r>
-      </w:hyperlink>
-      <w:r>
-        <w:rPr>
-          <w:rFonts w:ascii="Times New Roman" w:eastAsia="Times New Roman" w:hAnsi="Times New Roman" w:cs="Times New Roman"/>
-        </w:rPr>
-        <w:t xml:space="preserve"> add </w:t>
       </w:r>
       <w:hyperlink r:id="rId7" w:history="1">
         <w:r>
@@ -574,23 +498,23 @@
             <w:color w:val="0000FF"/>
             <w:u w:val="single"/>
           </w:rPr>
-          <w:t>th</w:t>
+          <w:t>remix</w:t>
         </w:r>
+      </w:hyperlink>
+      <w:r>
+        <w:rPr>
+          <w:rFonts w:ascii="Times New Roman" w:eastAsia="Times New Roman" w:hAnsi="Times New Roman" w:cs="Times New Roman"/>
+        </w:rPr>
+        <w:t xml:space="preserve"> add </w:t>
+      </w:r>
+      <w:hyperlink r:id="rId8" w:history="1">
         <w:r>
           <w:rPr>
             <w:rFonts w:ascii="Times New Roman" w:eastAsia="Times New Roman" w:hAnsi="Times New Roman" w:cs="Times New Roman"/>
             <w:color w:val="0000FF"/>
             <w:u w:val="single"/>
           </w:rPr>
-          <w:t>i</w:t>
-        </w:r>
-        <w:r>
-          <w:rPr>
-            <w:rFonts w:ascii="Times New Roman" w:eastAsia="Times New Roman" w:hAnsi="Times New Roman" w:cs="Times New Roman"/>
-            <w:color w:val="0000FF"/>
-            <w:u w:val="single"/>
-          </w:rPr>
-          <w:t>s</w:t>
+          <w:t>this</w:t>
         </w:r>
       </w:hyperlink>
       <w:r>
@@ -615,6 +539,7 @@
         <w:rPr>
           <w:rFonts w:ascii="Times New Roman" w:eastAsia="Times New Roman" w:hAnsi="Times New Roman" w:cs="Times New Roman"/>
         </w:rPr>
+        <w:lastRenderedPageBreak/>
         <w:t>Compile the contract</w:t>
       </w:r>
     </w:p>
@@ -657,7 +582,7 @@
                     <pic:cNvPicPr/>
                   </pic:nvPicPr>
                   <pic:blipFill>
-                    <a:blip r:embed="rId8">
+                    <a:blip r:embed="rId9">
                       <a:extLst>
                         <a:ext uri="{28A0092B-C50C-407E-A947-70E740481C1C}">
                           <a14:useLocalDpi xmlns:a14="http://schemas.microsoft.com/office/drawing/2010/main" val="0"/>

</xml_diff>